<commit_message>
PET-6 pdf and docx finished
</commit_message>
<xml_diff>
--- a/SPRINT_1_CristianLeonardoSánchezRivera.docx
+++ b/SPRINT_1_CristianLeonardoSánchezRivera.docx
@@ -97,6 +97,15 @@
         </w:rPr>
         <w:t>Cristian Leonardo Sánchez Rivera</w:t>
       </w:r>
+      <w:r>
+        <w:rPr>
+          <w:rFonts w:ascii="Times New Roman" w:hAnsi="Times New Roman" w:cs="Times New Roman"/>
+          <w:sz w:val="24"/>
+          <w:szCs w:val="24"/>
+          <w:lang w:val="es-ES"/>
+        </w:rPr>
+        <w:t xml:space="preserve"> (Scrum Master)</w:t>
+      </w:r>
     </w:p>
     <w:p>
       <w:pPr>
@@ -123,6 +132,24 @@
         </w:rPr>
         <w:t>Geraldine</w:t>
       </w:r>
+      <w:r>
+        <w:rPr>
+          <w:rFonts w:ascii="Times New Roman" w:hAnsi="Times New Roman" w:cs="Times New Roman"/>
+          <w:sz w:val="24"/>
+          <w:szCs w:val="24"/>
+          <w:lang w:val="es-ES"/>
+        </w:rPr>
+        <w:t xml:space="preserve"> </w:t>
+      </w:r>
+      <w:r>
+        <w:rPr>
+          <w:rFonts w:ascii="Times New Roman" w:hAnsi="Times New Roman" w:cs="Times New Roman"/>
+          <w:sz w:val="24"/>
+          <w:szCs w:val="24"/>
+          <w:lang w:val="es-ES"/>
+        </w:rPr>
+        <w:t>Gómez Romero</w:t>
+      </w:r>
     </w:p>
     <w:p>
       <w:pPr>
@@ -149,6 +176,24 @@
         </w:rPr>
         <w:t>Alexander</w:t>
       </w:r>
+      <w:r>
+        <w:rPr>
+          <w:rFonts w:ascii="Times New Roman" w:hAnsi="Times New Roman" w:cs="Times New Roman"/>
+          <w:sz w:val="24"/>
+          <w:szCs w:val="24"/>
+          <w:lang w:val="es-ES"/>
+        </w:rPr>
+        <w:t xml:space="preserve"> Viafara</w:t>
+      </w:r>
+      <w:r>
+        <w:rPr>
+          <w:rFonts w:ascii="Times New Roman" w:hAnsi="Times New Roman" w:cs="Times New Roman"/>
+          <w:sz w:val="24"/>
+          <w:szCs w:val="24"/>
+          <w:lang w:val="es-ES"/>
+        </w:rPr>
+        <w:t xml:space="preserve"> Hurtado</w:t>
+      </w:r>
     </w:p>
     <w:p>
       <w:pPr>
@@ -175,6 +220,24 @@
         </w:rPr>
         <w:t>Alejandro</w:t>
       </w:r>
+      <w:r>
+        <w:rPr>
+          <w:rFonts w:ascii="Times New Roman" w:hAnsi="Times New Roman" w:cs="Times New Roman"/>
+          <w:sz w:val="24"/>
+          <w:szCs w:val="24"/>
+          <w:lang w:val="es-ES"/>
+        </w:rPr>
+        <w:t xml:space="preserve"> Arboleda</w:t>
+      </w:r>
+      <w:r>
+        <w:rPr>
+          <w:rFonts w:ascii="Times New Roman" w:hAnsi="Times New Roman" w:cs="Times New Roman"/>
+          <w:sz w:val="24"/>
+          <w:szCs w:val="24"/>
+          <w:lang w:val="es-ES"/>
+        </w:rPr>
+        <w:t xml:space="preserve"> López</w:t>
+      </w:r>
     </w:p>
     <w:p>
       <w:pPr>
@@ -200,6 +263,15 @@
           <w:lang w:val="es-ES"/>
         </w:rPr>
         <w:t>Luis</w:t>
+      </w:r>
+      <w:r>
+        <w:rPr>
+          <w:rFonts w:ascii="Times New Roman" w:hAnsi="Times New Roman" w:cs="Times New Roman"/>
+          <w:sz w:val="24"/>
+          <w:szCs w:val="24"/>
+          <w:lang w:val="es-ES"/>
+        </w:rPr>
+        <w:t xml:space="preserve"> Eduardo Ruz Menco</w:t>
       </w:r>
     </w:p>
     <w:p>
@@ -339,15 +411,133 @@
     </w:p>
     <w:p>
       <w:pPr>
-        <w:rPr>
-          <w:rFonts w:ascii="Times New Roman" w:hAnsi="Times New Roman" w:cs="Times New Roman"/>
-          <w:b/>
-          <w:bCs/>
-          <w:sz w:val="24"/>
-          <w:szCs w:val="24"/>
-          <w:lang w:val="es-ES"/>
-        </w:rPr>
-      </w:pPr>
+        <w:pStyle w:val="Prrafodelista"/>
+        <w:numPr>
+          <w:ilvl w:val="0"/>
+          <w:numId w:val="1"/>
+        </w:numPr>
+        <w:rPr>
+          <w:rFonts w:ascii="Times New Roman" w:hAnsi="Times New Roman" w:cs="Times New Roman"/>
+          <w:b/>
+          <w:bCs/>
+          <w:sz w:val="24"/>
+          <w:szCs w:val="24"/>
+          <w:lang w:val="es-ES"/>
+        </w:rPr>
+      </w:pPr>
+      <w:r>
+        <w:rPr>
+          <w:rFonts w:ascii="Times New Roman" w:hAnsi="Times New Roman" w:cs="Times New Roman"/>
+          <w:sz w:val="24"/>
+          <w:szCs w:val="24"/>
+          <w:lang w:val="es-ES"/>
+        </w:rPr>
+        <w:t>Crear repositorio en GitHub</w:t>
+      </w:r>
+    </w:p>
+    <w:p>
+      <w:pPr>
+        <w:pStyle w:val="Prrafodelista"/>
+        <w:numPr>
+          <w:ilvl w:val="0"/>
+          <w:numId w:val="1"/>
+        </w:numPr>
+        <w:rPr>
+          <w:rFonts w:ascii="Times New Roman" w:hAnsi="Times New Roman" w:cs="Times New Roman"/>
+          <w:b/>
+          <w:bCs/>
+          <w:sz w:val="24"/>
+          <w:szCs w:val="24"/>
+          <w:lang w:val="es-ES"/>
+        </w:rPr>
+      </w:pPr>
+      <w:r>
+        <w:rPr>
+          <w:rFonts w:ascii="Times New Roman" w:hAnsi="Times New Roman" w:cs="Times New Roman"/>
+          <w:sz w:val="24"/>
+          <w:szCs w:val="24"/>
+          <w:lang w:val="es-ES"/>
+        </w:rPr>
+        <w:t>Crear sitio y proyecto en Jira</w:t>
+      </w:r>
+    </w:p>
+    <w:p>
+      <w:pPr>
+        <w:pStyle w:val="Prrafodelista"/>
+        <w:numPr>
+          <w:ilvl w:val="0"/>
+          <w:numId w:val="1"/>
+        </w:numPr>
+        <w:rPr>
+          <w:rFonts w:ascii="Times New Roman" w:hAnsi="Times New Roman" w:cs="Times New Roman"/>
+          <w:b/>
+          <w:bCs/>
+          <w:sz w:val="24"/>
+          <w:szCs w:val="24"/>
+          <w:lang w:val="es-ES"/>
+        </w:rPr>
+      </w:pPr>
+      <w:r>
+        <w:rPr>
+          <w:rFonts w:ascii="Times New Roman" w:hAnsi="Times New Roman" w:cs="Times New Roman"/>
+          <w:sz w:val="24"/>
+          <w:szCs w:val="24"/>
+          <w:lang w:val="es-ES"/>
+        </w:rPr>
+        <w:t>Definir un proyecto a realizar (desde cero)</w:t>
+      </w:r>
+    </w:p>
+    <w:p>
+      <w:pPr>
+        <w:pStyle w:val="Prrafodelista"/>
+        <w:numPr>
+          <w:ilvl w:val="0"/>
+          <w:numId w:val="1"/>
+        </w:numPr>
+        <w:rPr>
+          <w:rFonts w:ascii="Times New Roman" w:hAnsi="Times New Roman" w:cs="Times New Roman"/>
+          <w:b/>
+          <w:bCs/>
+          <w:sz w:val="24"/>
+          <w:szCs w:val="24"/>
+          <w:lang w:val="es-ES"/>
+        </w:rPr>
+      </w:pPr>
+      <w:r>
+        <w:rPr>
+          <w:rFonts w:ascii="Times New Roman" w:hAnsi="Times New Roman" w:cs="Times New Roman"/>
+          <w:sz w:val="24"/>
+          <w:szCs w:val="24"/>
+          <w:lang w:val="es-ES"/>
+        </w:rPr>
+        <w:t>Crear diseño preliminar de la arquitectura de la aplicación.</w:t>
+      </w:r>
+    </w:p>
+    <w:p>
+      <w:pPr>
+        <w:pStyle w:val="Prrafodelista"/>
+        <w:numPr>
+          <w:ilvl w:val="0"/>
+          <w:numId w:val="1"/>
+        </w:numPr>
+        <w:rPr>
+          <w:rFonts w:ascii="Times New Roman" w:hAnsi="Times New Roman" w:cs="Times New Roman"/>
+          <w:b/>
+          <w:bCs/>
+          <w:sz w:val="24"/>
+          <w:szCs w:val="24"/>
+          <w:lang w:val="es-ES"/>
+        </w:rPr>
+      </w:pPr>
+      <w:r>
+        <w:rPr>
+          <w:rFonts w:ascii="Times New Roman" w:hAnsi="Times New Roman" w:cs="Times New Roman"/>
+          <w:sz w:val="24"/>
+          <w:szCs w:val="24"/>
+          <w:lang w:val="es-ES"/>
+        </w:rPr>
+        <w:t>Crear documento PDF.</w:t>
+      </w:r>
     </w:p>
     <w:p>
       <w:pPr>
@@ -374,15 +564,323 @@
     </w:p>
     <w:p>
       <w:pPr>
-        <w:rPr>
-          <w:rFonts w:ascii="Times New Roman" w:hAnsi="Times New Roman" w:cs="Times New Roman"/>
-          <w:b/>
-          <w:bCs/>
-          <w:sz w:val="24"/>
-          <w:szCs w:val="24"/>
-          <w:lang w:val="es-ES"/>
-        </w:rPr>
-      </w:pPr>
+        <w:pStyle w:val="Prrafodelista"/>
+        <w:numPr>
+          <w:ilvl w:val="0"/>
+          <w:numId w:val="1"/>
+        </w:numPr>
+        <w:rPr>
+          <w:rFonts w:ascii="Times New Roman" w:hAnsi="Times New Roman" w:cs="Times New Roman"/>
+          <w:b/>
+          <w:bCs/>
+          <w:sz w:val="24"/>
+          <w:szCs w:val="24"/>
+          <w:lang w:val="es-ES"/>
+        </w:rPr>
+      </w:pPr>
+      <w:r>
+        <w:rPr>
+          <w:rFonts w:ascii="Times New Roman" w:hAnsi="Times New Roman" w:cs="Times New Roman"/>
+          <w:sz w:val="24"/>
+          <w:szCs w:val="24"/>
+          <w:lang w:val="es-ES"/>
+        </w:rPr>
+        <w:t>La arquitectura planteada muestra que se va a desarrollar bajo una arquitectura basada en microservicios, donde se van a tener 3 microservicios obligatorios y uno opcional, este ultimo es opcional considerando el poco tiempo y analizando que tal vez no se pueda desarrollar en el poco tiempo que se tiene, así mismo se tienen 3 microservicios obligatorios que son:</w:t>
+      </w:r>
+    </w:p>
+    <w:p>
+      <w:pPr>
+        <w:pStyle w:val="Prrafodelista"/>
+        <w:numPr>
+          <w:ilvl w:val="1"/>
+          <w:numId w:val="1"/>
+        </w:numPr>
+        <w:rPr>
+          <w:rFonts w:ascii="Times New Roman" w:hAnsi="Times New Roman" w:cs="Times New Roman"/>
+          <w:b/>
+          <w:bCs/>
+          <w:sz w:val="24"/>
+          <w:szCs w:val="24"/>
+          <w:lang w:val="es-ES"/>
+        </w:rPr>
+      </w:pPr>
+      <w:r>
+        <w:rPr>
+          <w:rFonts w:ascii="Times New Roman" w:hAnsi="Times New Roman" w:cs="Times New Roman"/>
+          <w:sz w:val="24"/>
+          <w:szCs w:val="24"/>
+          <w:lang w:val="es-ES"/>
+        </w:rPr>
+        <w:t>Microservicio de Mascotas</w:t>
+      </w:r>
+    </w:p>
+    <w:p>
+      <w:pPr>
+        <w:pStyle w:val="Prrafodelista"/>
+        <w:numPr>
+          <w:ilvl w:val="2"/>
+          <w:numId w:val="1"/>
+        </w:numPr>
+        <w:rPr>
+          <w:rFonts w:ascii="Times New Roman" w:hAnsi="Times New Roman" w:cs="Times New Roman"/>
+          <w:b/>
+          <w:bCs/>
+          <w:sz w:val="24"/>
+          <w:szCs w:val="24"/>
+          <w:lang w:val="es-ES"/>
+        </w:rPr>
+      </w:pPr>
+      <w:r>
+        <w:rPr>
+          <w:rFonts w:ascii="Times New Roman" w:hAnsi="Times New Roman" w:cs="Times New Roman"/>
+          <w:sz w:val="24"/>
+          <w:szCs w:val="24"/>
+          <w:lang w:val="es-ES"/>
+        </w:rPr>
+        <w:t>Microservicio encargado de gestionar toda la información relacionada con las mascotas individuales de todos los usuarios de la aplicación.</w:t>
+      </w:r>
+    </w:p>
+    <w:p>
+      <w:pPr>
+        <w:pStyle w:val="Prrafodelista"/>
+        <w:numPr>
+          <w:ilvl w:val="1"/>
+          <w:numId w:val="1"/>
+        </w:numPr>
+        <w:rPr>
+          <w:rFonts w:ascii="Times New Roman" w:hAnsi="Times New Roman" w:cs="Times New Roman"/>
+          <w:b/>
+          <w:bCs/>
+          <w:sz w:val="24"/>
+          <w:szCs w:val="24"/>
+          <w:lang w:val="es-ES"/>
+        </w:rPr>
+      </w:pPr>
+      <w:r>
+        <w:rPr>
+          <w:rFonts w:ascii="Times New Roman" w:hAnsi="Times New Roman" w:cs="Times New Roman"/>
+          <w:sz w:val="24"/>
+          <w:szCs w:val="24"/>
+          <w:lang w:val="es-ES"/>
+        </w:rPr>
+        <w:t>Microservicio de Publicaciones</w:t>
+      </w:r>
+    </w:p>
+    <w:p>
+      <w:pPr>
+        <w:pStyle w:val="Prrafodelista"/>
+        <w:numPr>
+          <w:ilvl w:val="2"/>
+          <w:numId w:val="1"/>
+        </w:numPr>
+        <w:rPr>
+          <w:rFonts w:ascii="Times New Roman" w:hAnsi="Times New Roman" w:cs="Times New Roman"/>
+          <w:b/>
+          <w:bCs/>
+          <w:sz w:val="24"/>
+          <w:szCs w:val="24"/>
+          <w:lang w:val="es-ES"/>
+        </w:rPr>
+      </w:pPr>
+      <w:r>
+        <w:rPr>
+          <w:rFonts w:ascii="Times New Roman" w:hAnsi="Times New Roman" w:cs="Times New Roman"/>
+          <w:sz w:val="24"/>
+          <w:szCs w:val="24"/>
+          <w:lang w:val="es-ES"/>
+        </w:rPr>
+        <w:t>Microservicio encargado de gestionar todas las publicaciones que se realicen por las mascotas en la aplicación.</w:t>
+      </w:r>
+    </w:p>
+    <w:p>
+      <w:pPr>
+        <w:pStyle w:val="Prrafodelista"/>
+        <w:numPr>
+          <w:ilvl w:val="1"/>
+          <w:numId w:val="1"/>
+        </w:numPr>
+        <w:rPr>
+          <w:rFonts w:ascii="Times New Roman" w:hAnsi="Times New Roman" w:cs="Times New Roman"/>
+          <w:b/>
+          <w:bCs/>
+          <w:sz w:val="24"/>
+          <w:szCs w:val="24"/>
+          <w:lang w:val="es-ES"/>
+        </w:rPr>
+      </w:pPr>
+      <w:r>
+        <w:rPr>
+          <w:rFonts w:ascii="Times New Roman" w:hAnsi="Times New Roman" w:cs="Times New Roman"/>
+          <w:sz w:val="24"/>
+          <w:szCs w:val="24"/>
+          <w:lang w:val="es-ES"/>
+        </w:rPr>
+        <w:t>Microservicio de Autenticación o Autorización</w:t>
+      </w:r>
+    </w:p>
+    <w:p>
+      <w:pPr>
+        <w:pStyle w:val="Prrafodelista"/>
+        <w:numPr>
+          <w:ilvl w:val="2"/>
+          <w:numId w:val="1"/>
+        </w:numPr>
+        <w:rPr>
+          <w:rFonts w:ascii="Times New Roman" w:hAnsi="Times New Roman" w:cs="Times New Roman"/>
+          <w:b/>
+          <w:bCs/>
+          <w:sz w:val="24"/>
+          <w:szCs w:val="24"/>
+          <w:lang w:val="es-ES"/>
+        </w:rPr>
+      </w:pPr>
+      <w:r>
+        <w:rPr>
+          <w:rFonts w:ascii="Times New Roman" w:hAnsi="Times New Roman" w:cs="Times New Roman"/>
+          <w:sz w:val="24"/>
+          <w:szCs w:val="24"/>
+          <w:lang w:val="es-ES"/>
+        </w:rPr>
+        <w:t>Microservicio encargado de gestión de usuarios tanto su información personal como la generación de tokens.</w:t>
+      </w:r>
+    </w:p>
+    <w:p>
+      <w:pPr>
+        <w:ind w:left="708"/>
+        <w:rPr>
+          <w:rFonts w:ascii="Times New Roman" w:hAnsi="Times New Roman" w:cs="Times New Roman"/>
+          <w:sz w:val="24"/>
+          <w:szCs w:val="24"/>
+          <w:lang w:val="es-ES"/>
+        </w:rPr>
+      </w:pPr>
+      <w:r>
+        <w:rPr>
+          <w:rFonts w:ascii="Times New Roman" w:hAnsi="Times New Roman" w:cs="Times New Roman"/>
+          <w:sz w:val="24"/>
+          <w:szCs w:val="24"/>
+          <w:lang w:val="es-ES"/>
+        </w:rPr>
+        <w:lastRenderedPageBreak/>
+        <w:t>Y un microservicio opcional que sería</w:t>
+      </w:r>
+    </w:p>
+    <w:p>
+      <w:pPr>
+        <w:pStyle w:val="Prrafodelista"/>
+        <w:numPr>
+          <w:ilvl w:val="1"/>
+          <w:numId w:val="1"/>
+        </w:numPr>
+        <w:rPr>
+          <w:rFonts w:ascii="Times New Roman" w:hAnsi="Times New Roman" w:cs="Times New Roman"/>
+          <w:sz w:val="24"/>
+          <w:szCs w:val="24"/>
+          <w:lang w:val="es-ES"/>
+        </w:rPr>
+      </w:pPr>
+      <w:r>
+        <w:rPr>
+          <w:rFonts w:ascii="Times New Roman" w:hAnsi="Times New Roman" w:cs="Times New Roman"/>
+          <w:sz w:val="24"/>
+          <w:szCs w:val="24"/>
+          <w:lang w:val="es-ES"/>
+        </w:rPr>
+        <w:t>Microservicio de Amigos</w:t>
+      </w:r>
+    </w:p>
+    <w:p>
+      <w:pPr>
+        <w:pStyle w:val="Prrafodelista"/>
+        <w:numPr>
+          <w:ilvl w:val="2"/>
+          <w:numId w:val="1"/>
+        </w:numPr>
+        <w:rPr>
+          <w:rFonts w:ascii="Times New Roman" w:hAnsi="Times New Roman" w:cs="Times New Roman"/>
+          <w:sz w:val="24"/>
+          <w:szCs w:val="24"/>
+          <w:lang w:val="es-ES"/>
+        </w:rPr>
+      </w:pPr>
+      <w:r>
+        <w:rPr>
+          <w:rFonts w:ascii="Times New Roman" w:hAnsi="Times New Roman" w:cs="Times New Roman"/>
+          <w:sz w:val="24"/>
+          <w:szCs w:val="24"/>
+          <w:lang w:val="es-ES"/>
+        </w:rPr>
+        <w:t xml:space="preserve">Microservicio encargado de </w:t>
+      </w:r>
+      <w:r>
+        <w:rPr>
+          <w:rFonts w:ascii="Times New Roman" w:hAnsi="Times New Roman" w:cs="Times New Roman"/>
+          <w:sz w:val="24"/>
+          <w:szCs w:val="24"/>
+          <w:lang w:val="es-ES"/>
+        </w:rPr>
+        <w:t>gestionar los amigos de cada mascota.</w:t>
+      </w:r>
+    </w:p>
+    <w:p>
+      <w:pPr>
+        <w:ind w:left="708"/>
+        <w:rPr>
+          <w:rFonts w:ascii="Times New Roman" w:hAnsi="Times New Roman" w:cs="Times New Roman"/>
+          <w:sz w:val="24"/>
+          <w:szCs w:val="24"/>
+          <w:lang w:val="es-ES"/>
+        </w:rPr>
+      </w:pPr>
+      <w:r>
+        <w:rPr>
+          <w:rFonts w:ascii="Times New Roman" w:hAnsi="Times New Roman" w:cs="Times New Roman"/>
+          <w:sz w:val="24"/>
+          <w:szCs w:val="24"/>
+          <w:lang w:val="es-ES"/>
+        </w:rPr>
+        <w:t>Así mismo se puede plantear crear un quinto microservicio para aislar la generación de tokens y el manejo de información personal de los usuarios en un microservicio cada uno.</w:t>
+      </w:r>
+    </w:p>
+    <w:p>
+      <w:pPr>
+        <w:ind w:left="708"/>
+        <w:rPr>
+          <w:rFonts w:ascii="Times New Roman" w:hAnsi="Times New Roman" w:cs="Times New Roman"/>
+          <w:sz w:val="24"/>
+          <w:szCs w:val="24"/>
+          <w:lang w:val="es-ES"/>
+        </w:rPr>
+      </w:pPr>
+      <w:r>
+        <w:rPr>
+          <w:rFonts w:ascii="Times New Roman" w:hAnsi="Times New Roman" w:cs="Times New Roman"/>
+          <w:sz w:val="24"/>
+          <w:szCs w:val="24"/>
+          <w:lang w:val="es-ES"/>
+        </w:rPr>
+        <w:t>Cabe resaltar que cada microservicio está conectado a una base de datos única para cada uno, lo que permite la integridad y disponibilidad de la mayor parte de datos en el peor de los casos.</w:t>
+      </w:r>
+    </w:p>
+    <w:p>
+      <w:pPr>
+        <w:ind w:left="708"/>
+        <w:rPr>
+          <w:rFonts w:ascii="Times New Roman" w:hAnsi="Times New Roman" w:cs="Times New Roman"/>
+          <w:sz w:val="24"/>
+          <w:szCs w:val="24"/>
+          <w:lang w:val="es-ES"/>
+        </w:rPr>
+      </w:pPr>
+      <w:r>
+        <w:rPr>
+          <w:rFonts w:ascii="Times New Roman" w:hAnsi="Times New Roman" w:cs="Times New Roman"/>
+          <w:sz w:val="24"/>
+          <w:szCs w:val="24"/>
+          <w:lang w:val="es-ES"/>
+        </w:rPr>
+        <w:t>Por otro lado, todos estos microservicios expondrán una API tipo REST la cual se conectará con el API Gateway el cuál será el encargado de gestionar y unificar los procesos de los distintos microservicios para que el componente de presentación pueda consumir esta API Gateway y le permita acceder a todos los datos de los distintos microservicios de igual manera.</w:t>
+      </w:r>
     </w:p>
     <w:p>
       <w:pPr>
@@ -406,16 +904,74 @@
         </w:rPr>
         <w:t>Capturas de pantalla o imagen de arquitectura:</w:t>
       </w:r>
-      <w:r>
-        <w:rPr>
-          <w:rFonts w:ascii="Times New Roman" w:hAnsi="Times New Roman" w:cs="Times New Roman"/>
-          <w:b/>
-          <w:bCs/>
-          <w:sz w:val="24"/>
-          <w:szCs w:val="24"/>
-          <w:lang w:val="es-ES"/>
-        </w:rPr>
-        <w:br/>
+    </w:p>
+    <w:p>
+      <w:pPr>
+        <w:pStyle w:val="Prrafodelista"/>
+        <w:numPr>
+          <w:ilvl w:val="0"/>
+          <w:numId w:val="1"/>
+        </w:numPr>
+        <w:rPr>
+          <w:rFonts w:ascii="Times New Roman" w:hAnsi="Times New Roman" w:cs="Times New Roman"/>
+          <w:b/>
+          <w:bCs/>
+          <w:sz w:val="24"/>
+          <w:szCs w:val="24"/>
+          <w:lang w:val="es-ES"/>
+        </w:rPr>
+      </w:pPr>
+      <w:r>
+        <w:rPr>
+          <w:rFonts w:ascii="Times New Roman" w:hAnsi="Times New Roman" w:cs="Times New Roman"/>
+          <w:b/>
+          <w:bCs/>
+          <w:noProof/>
+          <w:sz w:val="24"/>
+          <w:szCs w:val="24"/>
+          <w:lang w:val="es-ES"/>
+        </w:rPr>
+        <w:drawing>
+          <wp:inline distT="0" distB="0" distL="0" distR="0" wp14:anchorId="3677A2DD" wp14:editId="0E4F94A0">
+            <wp:extent cx="5612130" cy="4725670"/>
+            <wp:effectExtent l="0" t="0" r="7620" b="0"/>
+            <wp:docPr id="1" name="Imagen 1"/>
+            <wp:cNvGraphicFramePr>
+              <a:graphicFrameLocks xmlns:a="http://schemas.openxmlformats.org/drawingml/2006/main" noChangeAspect="1"/>
+            </wp:cNvGraphicFramePr>
+            <a:graphic xmlns:a="http://schemas.openxmlformats.org/drawingml/2006/main">
+              <a:graphicData uri="http://schemas.openxmlformats.org/drawingml/2006/picture">
+                <pic:pic xmlns:pic="http://schemas.openxmlformats.org/drawingml/2006/picture">
+                  <pic:nvPicPr>
+                    <pic:cNvPr id="1" name="Imagen 1"/>
+                    <pic:cNvPicPr/>
+                  </pic:nvPicPr>
+                  <pic:blipFill>
+                    <a:blip r:embed="rId7" cstate="print">
+                      <a:extLst>
+                        <a:ext uri="{28A0092B-C50C-407E-A947-70E740481C1C}">
+                          <a14:useLocalDpi xmlns:a14="http://schemas.microsoft.com/office/drawing/2010/main" val="0"/>
+                        </a:ext>
+                      </a:extLst>
+                    </a:blip>
+                    <a:stretch>
+                      <a:fillRect/>
+                    </a:stretch>
+                  </pic:blipFill>
+                  <pic:spPr>
+                    <a:xfrm>
+                      <a:off x="0" y="0"/>
+                      <a:ext cx="5612130" cy="4725670"/>
+                    </a:xfrm>
+                    <a:prstGeom prst="rect">
+                      <a:avLst/>
+                    </a:prstGeom>
+                  </pic:spPr>
+                </pic:pic>
+              </a:graphicData>
+            </a:graphic>
+          </wp:inline>
+        </w:drawing>
       </w:r>
     </w:p>
     <w:sectPr>
@@ -446,7 +1002,7 @@
         <w:b w:val="0"/>
       </w:rPr>
     </w:lvl>
-    <w:lvl w:ilvl="1" w:tplc="240A0003" w:tentative="1">
+    <w:lvl w:ilvl="1" w:tplc="240A0003">
       <w:start w:val="1"/>
       <w:numFmt w:val="bullet"/>
       <w:lvlText w:val="o"/>
@@ -458,7 +1014,7 @@
         <w:rFonts w:ascii="Courier New" w:hAnsi="Courier New" w:cs="Courier New" w:hint="default"/>
       </w:rPr>
     </w:lvl>
-    <w:lvl w:ilvl="2" w:tplc="240A0005" w:tentative="1">
+    <w:lvl w:ilvl="2" w:tplc="240A0005">
       <w:start w:val="1"/>
       <w:numFmt w:val="bullet"/>
       <w:lvlText w:val=""/>

</xml_diff>